<commit_message>
Updated Proposal with my team contribution and what we want to accomplish in the next couple of weeks
</commit_message>
<xml_diff>
--- a/Proposal Format.docx
+++ b/Proposal Format.docx
@@ -1,6 +1,6 @@
 
 <file path=word/document.xml><?xml version="1.0" encoding="utf-8"?>
-<w:document xmlns:wpc="http://schemas.microsoft.com/office/word/2010/wordprocessingCanvas" xmlns:cx="http://schemas.microsoft.com/office/drawing/2014/chartex" xmlns:cx1="http://schemas.microsoft.com/office/drawing/2015/9/8/chartex" xmlns:mc="http://schemas.openxmlformats.org/markup-compatibility/2006" xmlns:o="urn:schemas-microsoft-com:office:office" xmlns:r="http://schemas.openxmlformats.org/officeDocument/2006/relationships" xmlns:m="http://schemas.openxmlformats.org/officeDocument/2006/math" xmlns:v="urn:schemas-microsoft-com:vml" xmlns:wp14="http://schemas.microsoft.com/office/word/2010/wordprocessingDrawing" xmlns:wp="http://schemas.openxmlformats.org/drawingml/2006/wordprocessingDrawing" xmlns:w10="urn:schemas-microsoft-com:office:word" xmlns:w="http://schemas.openxmlformats.org/wordprocessingml/2006/main" xmlns:w14="http://schemas.microsoft.com/office/word/2010/wordml" xmlns:w15="http://schemas.microsoft.com/office/word/2012/wordml" xmlns:w16se="http://schemas.microsoft.com/office/word/2015/wordml/symex" xmlns:wpg="http://schemas.microsoft.com/office/word/2010/wordprocessingGroup" xmlns:wpi="http://schemas.microsoft.com/office/word/2010/wordprocessingInk" xmlns:wne="http://schemas.microsoft.com/office/word/2006/wordml" xmlns:wps="http://schemas.microsoft.com/office/word/2010/wordprocessingShape" mc:Ignorable="w14 w15 w16se wp14">
+<w:document xmlns:wpc="http://schemas.microsoft.com/office/word/2010/wordprocessingCanvas" xmlns:cx="http://schemas.microsoft.com/office/drawing/2014/chartex" xmlns:cx1="http://schemas.microsoft.com/office/drawing/2015/9/8/chartex" xmlns:cx2="http://schemas.microsoft.com/office/drawing/2015/10/21/chartex" xmlns:cx3="http://schemas.microsoft.com/office/drawing/2016/5/9/chartex" xmlns:cx4="http://schemas.microsoft.com/office/drawing/2016/5/10/chartex" xmlns:cx5="http://schemas.microsoft.com/office/drawing/2016/5/11/chartex" xmlns:cx6="http://schemas.microsoft.com/office/drawing/2016/5/12/chartex" xmlns:cx7="http://schemas.microsoft.com/office/drawing/2016/5/13/chartex" xmlns:cx8="http://schemas.microsoft.com/office/drawing/2016/5/14/chartex" xmlns:mc="http://schemas.openxmlformats.org/markup-compatibility/2006" xmlns:aink="http://schemas.microsoft.com/office/drawing/2016/ink" xmlns:am3d="http://schemas.microsoft.com/office/drawing/2017/model3d" xmlns:o="urn:schemas-microsoft-com:office:office" xmlns:r="http://schemas.openxmlformats.org/officeDocument/2006/relationships" xmlns:m="http://schemas.openxmlformats.org/officeDocument/2006/math" xmlns:v="urn:schemas-microsoft-com:vml" xmlns:wp14="http://schemas.microsoft.com/office/word/2010/wordprocessingDrawing" xmlns:wp="http://schemas.openxmlformats.org/drawingml/2006/wordprocessingDrawing" xmlns:w10="urn:schemas-microsoft-com:office:word" xmlns:w="http://schemas.openxmlformats.org/wordprocessingml/2006/main" xmlns:w14="http://schemas.microsoft.com/office/word/2010/wordml" xmlns:w15="http://schemas.microsoft.com/office/word/2012/wordml" xmlns:w16cid="http://schemas.microsoft.com/office/word/2016/wordml/cid" xmlns:w16se="http://schemas.microsoft.com/office/word/2015/wordml/symex" xmlns:wpg="http://schemas.microsoft.com/office/word/2010/wordprocessingGroup" xmlns:wpi="http://schemas.microsoft.com/office/word/2010/wordprocessingInk" xmlns:wne="http://schemas.microsoft.com/office/word/2006/wordml" xmlns:wps="http://schemas.microsoft.com/office/word/2010/wordprocessingShape" mc:Ignorable="w14 w15 w16se w16cid wp14">
   <w:body>
     <w:p>
       <w:pPr>
@@ -21,39 +21,13 @@
         <w:rPr>
           <w:b/>
         </w:rPr>
-        <w:t xml:space="preserve">1. Project </w:t>
-      </w:r>
-      <w:proofErr w:type="gramStart"/>
-      <w:r>
-        <w:rPr>
-          <w:b/>
-        </w:rPr>
-        <w:t xml:space="preserve">title </w:t>
+        <w:t xml:space="preserve">1. Project title </w:t>
       </w:r>
       <w:r>
         <w:rPr>
           <w:b/>
         </w:rPr>
         <w:t xml:space="preserve"> </w:t>
-      </w:r>
-      <w:r>
-        <w:rPr>
-          <w:b/>
-          <w:sz w:val="44"/>
-          <w:szCs w:val="44"/>
-          <w:highlight w:val="yellow"/>
-        </w:rPr>
-        <w:t>#</w:t>
-      </w:r>
-      <w:proofErr w:type="gramEnd"/>
-      <w:r>
-        <w:rPr>
-          <w:b/>
-          <w:sz w:val="44"/>
-          <w:szCs w:val="44"/>
-          <w:highlight w:val="yellow"/>
-        </w:rPr>
-        <w:t xml:space="preserve"> __TODO__</w:t>
       </w:r>
     </w:p>
     <w:p>
@@ -68,23 +42,7 @@
           <w:sz w:val="44"/>
           <w:szCs w:val="44"/>
         </w:rPr>
-        <w:t xml:space="preserve">The </w:t>
-      </w:r>
-      <w:r>
-        <w:rPr>
-          <w:b/>
-          <w:sz w:val="44"/>
-          <w:szCs w:val="44"/>
-        </w:rPr>
-        <w:t>Digital Sheet</w:t>
-      </w:r>
-      <w:r>
-        <w:rPr>
-          <w:b/>
-          <w:sz w:val="44"/>
-          <w:szCs w:val="44"/>
-        </w:rPr>
-        <w:t xml:space="preserve"> machine 2.15.3.4</w:t>
+        <w:t>Sheet Music 4 The World (Working title)</w:t>
       </w:r>
     </w:p>
     <w:p>
@@ -110,27 +68,6 @@
     </w:p>
     <w:p>
       <w:pPr>
-        <w:rPr>
-          <w:b/>
-        </w:rPr>
-      </w:pPr>
-      <w:r>
-        <w:rPr>
-          <w:b/>
-          <w:sz w:val="44"/>
-          <w:szCs w:val="44"/>
-          <w:highlight w:val="yellow"/>
-        </w:rPr>
-        <w:t># __TODO__</w:t>
-      </w:r>
-    </w:p>
-    <w:p>
-      <w:pPr>
-        <w:ind w:firstLine="720"/>
-      </w:pPr>
-    </w:p>
-    <w:p>
-      <w:pPr>
         <w:ind w:firstLine="720"/>
       </w:pPr>
       <w:r>
@@ -147,6 +84,9 @@
       <w:r>
         <w:t xml:space="preserve">Alvaro: </w:t>
       </w:r>
+      <w:r>
+        <w:t xml:space="preserve"> Did a minor amount of backend in a previous internship for a website application.  Don’t know anything about music but can focus on the implementation of ideas for the site.</w:t>
+      </w:r>
     </w:p>
     <w:p>
       <w:pPr>
@@ -172,7 +112,7 @@
         <w:ind w:firstLine="720"/>
       </w:pPr>
       <w:r>
-        <w:t>Martin probably but not sure really so maybe not Martin</w:t>
+        <w:t>It’s Martin.  It’s his idea after all.</w:t>
       </w:r>
     </w:p>
     <w:p>
@@ -188,7 +128,15 @@
         <w:ind w:firstLine="720"/>
       </w:pPr>
       <w:r>
-        <w:t>ok</w:t>
+        <w:t xml:space="preserve">We are currently keeping a consistent record of meeting on Fridays to work on the </w:t>
+      </w:r>
+      <w:proofErr w:type="gramStart"/>
+      <w:r>
+        <w:t>project  We</w:t>
+      </w:r>
+      <w:proofErr w:type="gramEnd"/>
+      <w:r>
+        <w:t xml:space="preserve"> will include more meeting times as we near the deadline.</w:t>
       </w:r>
     </w:p>
     <w:p>
@@ -304,33 +252,39 @@
         <w:ind w:left="720"/>
       </w:pPr>
       <w:r>
+        <w:tab/>
+      </w:r>
+      <w:r>
+        <w:t>People who play music, from beginners to more advanced musicians.</w:t>
+      </w:r>
+      <w:r>
+        <w:t xml:space="preserve"> Mostly Every musician needs sheet music to at least practice music on a regular basis. </w:t>
+      </w:r>
+    </w:p>
+    <w:p>
+      <w:pPr>
+        <w:ind w:left="720"/>
+      </w:pPr>
+      <w:r>
+        <w:t xml:space="preserve">d. Describe unique value proposition </w:t>
+      </w:r>
+    </w:p>
+    <w:p>
+      <w:pPr>
+        <w:ind w:left="720"/>
+      </w:pPr>
+      <w:r>
         <w:lastRenderedPageBreak/>
         <w:tab/>
       </w:r>
       <w:r>
-        <w:t>People who play music, from beginners to more advanced musicians.</w:t>
-      </w:r>
-      <w:r>
-        <w:t xml:space="preserve"> Mostly Every musician needs sheet music to at least practice music on a regular basis. </w:t>
-      </w:r>
-    </w:p>
-    <w:p>
-      <w:pPr>
-        <w:ind w:left="720"/>
-      </w:pPr>
-      <w:r>
-        <w:t xml:space="preserve">d. Describe unique value proposition </w:t>
-      </w:r>
-    </w:p>
-    <w:p>
-      <w:pPr>
-        <w:ind w:left="720"/>
-      </w:pPr>
-      <w:r>
-        <w:tab/>
-      </w:r>
-      <w:r>
-        <w:t>With our application, anyone can host their sheet music on our platform and connect with users who are interested in finding a legal way to obtain sheet music to perform and practice on their own.  From solo musicians to publishers backing groups of artists, this platform works for everyone connecting the customer direc</w:t>
+        <w:t>With our application, anyone can host their sheet music on our platform and connect with users who are interested in finding a legal way to obtain sheet music to perform and practice on their own.  From solo musicians to publishers backing groups of artists, this platform works for everyone</w:t>
+      </w:r>
+      <w:r>
+        <w:t>,</w:t>
+      </w:r>
+      <w:r>
+        <w:t xml:space="preserve"> connecting the customer direc</w:t>
       </w:r>
       <w:r>
         <w:t>tly to the composer</w:t>
@@ -514,6 +468,9 @@
       <w:r>
         <w:t>: Some cool JavaScript frontend thing, rough formatting of html pages, more templates for the pages, react(?), LISP</w:t>
       </w:r>
+      <w:r>
+        <w:t xml:space="preserve"> (Edit by Alvaro [11/12/18]: Don’t use LISP Martin thank you)</w:t>
+      </w:r>
     </w:p>
     <w:p>
       <w:pPr>
@@ -525,6 +482,12 @@
       <w:r>
         <w:t xml:space="preserve"> </w:t>
       </w:r>
+      <w:r>
+        <w:t xml:space="preserve"> Will focus on back-end logic for the site</w:t>
+      </w:r>
+      <w:r>
+        <w:t>.</w:t>
+      </w:r>
     </w:p>
     <w:p>
       <w:pPr>
@@ -535,30 +498,40 @@
       </w:r>
       <w:r>
         <w:t xml:space="preserve"> </w:t>
+      </w:r>
+    </w:p>
+    <w:p>
+      <w:pPr>
+        <w:ind w:firstLine="720"/>
+      </w:pPr>
+    </w:p>
+    <w:p>
+      <w:pPr>
+        <w:ind w:firstLine="720"/>
+      </w:pPr>
+      <w:r>
+        <w:t>b. What will you try to accomplish in the next few weeks</w:t>
+      </w:r>
+    </w:p>
+    <w:p>
+      <w:pPr>
+        <w:ind w:firstLine="720"/>
+      </w:pPr>
+      <w:r>
+        <w:lastRenderedPageBreak/>
+        <w:t xml:space="preserve">Establish which exact features we want to have in our site.  Some current ideas are:  previews of sheet music (essentially only showing legal snippets of music for anyone to use),  options for different licenses a consumer will want (license for distributing mass amounts of the music like for schools,  individual licenses), </w:t>
+      </w:r>
+      <w:r>
+        <w:t xml:space="preserve"> </w:t>
+      </w:r>
+      <w:r>
+        <w:t>different account types (admin, consumer, host)</w:t>
+      </w:r>
+      <w:r>
+        <w:t>,  for consumers they would have features such as an organizer that sorts their sheet music by composer so they can access it anytime in the website and also print it (we will attempt to water mark their copy to say “legal copy for [name of consumer]”),  for hosts they would have the same organizer for the sheet music they have on the market and maybe implement a feature for them to track how much licenses they have leased to people and who they are (maybe have a feature where a company wants a buyer to be “verified” so that they won’t sell their music to competitors?).</w:t>
       </w:r>
       <w:bookmarkStart w:id="0" w:name="_GoBack"/>
       <w:bookmarkEnd w:id="0"/>
-    </w:p>
-    <w:p>
-      <w:pPr>
-        <w:ind w:firstLine="720"/>
-      </w:pPr>
-    </w:p>
-    <w:p>
-      <w:pPr>
-        <w:ind w:firstLine="720"/>
-      </w:pPr>
-      <w:r>
-        <w:t>b. What will you try to accomplish in the next few weeks</w:t>
-      </w:r>
-    </w:p>
-    <w:p>
-      <w:pPr>
-        <w:ind w:firstLine="720"/>
-      </w:pPr>
-      <w:r>
-        <w:t>Drink the record amount of coffee in the world</w:t>
-      </w:r>
     </w:p>
     <w:sectPr>
       <w:pgSz w:w="12240" w:h="15840"/>
@@ -571,7 +544,7 @@
 </file>
 
 <file path=word/styles.xml><?xml version="1.0" encoding="utf-8"?>
-<w:styles xmlns:mc="http://schemas.openxmlformats.org/markup-compatibility/2006" xmlns:r="http://schemas.openxmlformats.org/officeDocument/2006/relationships" xmlns:w="http://schemas.openxmlformats.org/wordprocessingml/2006/main" xmlns:w14="http://schemas.microsoft.com/office/word/2010/wordml" xmlns:w15="http://schemas.microsoft.com/office/word/2012/wordml" xmlns:w16se="http://schemas.microsoft.com/office/word/2015/wordml/symex" mc:Ignorable="w14 w15 w16se">
+<w:styles xmlns:mc="http://schemas.openxmlformats.org/markup-compatibility/2006" xmlns:r="http://schemas.openxmlformats.org/officeDocument/2006/relationships" xmlns:w="http://schemas.openxmlformats.org/wordprocessingml/2006/main" xmlns:w14="http://schemas.microsoft.com/office/word/2010/wordml" xmlns:w15="http://schemas.microsoft.com/office/word/2012/wordml" xmlns:w16cid="http://schemas.microsoft.com/office/word/2016/wordml/cid" xmlns:w16se="http://schemas.microsoft.com/office/word/2015/wordml/symex" mc:Ignorable="w14 w15 w16se w16cid">
   <w:docDefaults>
     <w:rPrDefault>
       <w:rPr>
@@ -587,7 +560,7 @@
       </w:pPr>
     </w:pPrDefault>
   </w:docDefaults>
-  <w:latentStyles w:defLockedState="0" w:defUIPriority="99" w:defSemiHidden="0" w:defUnhideWhenUsed="0" w:defQFormat="0" w:count="371">
+  <w:latentStyles w:defLockedState="0" w:defUIPriority="99" w:defSemiHidden="0" w:defUnhideWhenUsed="0" w:defQFormat="0" w:count="375">
     <w:lsdException w:name="Normal" w:uiPriority="0" w:qFormat="1"/>
     <w:lsdException w:name="heading 1" w:uiPriority="9" w:qFormat="1"/>
     <w:lsdException w:name="heading 2" w:semiHidden="1" w:uiPriority="9" w:unhideWhenUsed="1" w:qFormat="1"/>
@@ -693,7 +666,6 @@
     <w:lsdException w:name="HTML Sample" w:semiHidden="1" w:unhideWhenUsed="1"/>
     <w:lsdException w:name="HTML Typewriter" w:semiHidden="1" w:unhideWhenUsed="1"/>
     <w:lsdException w:name="HTML Variable" w:semiHidden="1" w:unhideWhenUsed="1"/>
-    <w:lsdException w:name="Normal Table" w:semiHidden="1" w:unhideWhenUsed="1"/>
     <w:lsdException w:name="annotation subject" w:semiHidden="1" w:unhideWhenUsed="1"/>
     <w:lsdException w:name="No List" w:semiHidden="1" w:unhideWhenUsed="1"/>
     <w:lsdException w:name="Outline List 1" w:semiHidden="1" w:unhideWhenUsed="1"/>
@@ -737,10 +709,8 @@
     <w:lsdException w:name="Table Elegant" w:semiHidden="1" w:unhideWhenUsed="1"/>
     <w:lsdException w:name="Table Professional" w:semiHidden="1" w:unhideWhenUsed="1"/>
     <w:lsdException w:name="Table Subtle 1" w:semiHidden="1" w:unhideWhenUsed="1"/>
-    <w:lsdException w:name="Table Subtle 2" w:semiHidden="1" w:unhideWhenUsed="1"/>
     <w:lsdException w:name="Table Web 1" w:semiHidden="1" w:unhideWhenUsed="1"/>
     <w:lsdException w:name="Table Web 2" w:semiHidden="1" w:unhideWhenUsed="1"/>
-    <w:lsdException w:name="Table Web 3" w:semiHidden="1" w:unhideWhenUsed="1"/>
     <w:lsdException w:name="Balloon Text" w:semiHidden="1" w:unhideWhenUsed="1"/>
     <w:lsdException w:name="Table Grid" w:uiPriority="39"/>
     <w:lsdException w:name="Table Theme" w:semiHidden="1" w:unhideWhenUsed="1"/>
@@ -959,6 +929,10 @@
     <w:lsdException w:name="List Table 5 Dark Accent 6" w:uiPriority="50"/>
     <w:lsdException w:name="List Table 6 Colorful Accent 6" w:uiPriority="51"/>
     <w:lsdException w:name="List Table 7 Colorful Accent 6" w:uiPriority="52"/>
+    <w:lsdException w:name="Mention" w:semiHidden="1" w:unhideWhenUsed="1"/>
+    <w:lsdException w:name="Smart Hyperlink" w:semiHidden="1" w:unhideWhenUsed="1"/>
+    <w:lsdException w:name="Hashtag" w:semiHidden="1" w:unhideWhenUsed="1"/>
+    <w:lsdException w:name="Unresolved Mention" w:semiHidden="1" w:unhideWhenUsed="1"/>
   </w:latentStyles>
   <w:style w:type="paragraph" w:default="1" w:styleId="Normal">
     <w:name w:val="Normal"/>

</xml_diff>

<commit_message>
Description in Word, ODT
</commit_message>
<xml_diff>
--- a/Proposal Format.docx
+++ b/Proposal Format.docx
@@ -4,69 +4,293 @@
   <w:body>
     <w:p>
       <w:pPr>
-        <w:pStyle w:val="Heading1"/>
-        <w:spacing w:before="240" w:after="0"/>
-        <w:rPr/>
-      </w:pPr>
-      <w:r>
-        <w:rPr/>
-        <w:t xml:space="preserve">Proposal Format </w:t>
-      </w:r>
-    </w:p>
-    <w:p>
-      <w:pPr>
-        <w:pStyle w:val="Normal"/>
-        <w:rPr/>
-      </w:pPr>
-      <w:r>
-        <w:rPr/>
-      </w:r>
-    </w:p>
-    <w:p>
-      <w:pPr>
-        <w:pStyle w:val="Normal"/>
-        <w:rPr>
-          <w:b/>
-          <w:b/>
-        </w:rPr>
-      </w:pPr>
-      <w:r>
-        <w:rPr>
-          <w:b/>
-        </w:rPr>
-        <w:t xml:space="preserve">1. Project title  </w:t>
-      </w:r>
-    </w:p>
-    <w:p>
-      <w:pPr>
-        <w:pStyle w:val="Normal"/>
-        <w:rPr>
-          <w:b/>
-          <w:b/>
-        </w:rPr>
-      </w:pPr>
-      <w:r>
-        <w:rPr>
-          <w:b/>
+        <w:pStyle w:val="Normal"/>
+        <w:pBdr>
+          <w:bottom w:val="single" w:sz="2" w:space="2" w:color="000000"/>
+        </w:pBdr>
+        <w:jc w:val="center"/>
+        <w:rPr>
+          <w:b/>
+          <w:b/>
+          <w:bCs/>
+          <w:sz w:val="32"/>
+          <w:szCs w:val="32"/>
+        </w:rPr>
+      </w:pPr>
+      <w:r>
+        <w:rPr>
+          <w:b/>
+          <w:bCs/>
+          <w:sz w:val="32"/>
+          <w:szCs w:val="32"/>
+        </w:rPr>
+        <w:br/>
+        <w:br/>
+        <w:br/>
+        <w:br/>
+        <w:br/>
+        <w:br/>
+        <w:br/>
+        <w:br/>
+        <w:br/>
+        <w:br/>
+        <w:br/>
+        <w:br/>
+        <w:br/>
+      </w:r>
+      <w:r>
+        <w:rPr>
+          <w:b/>
+          <w:bCs/>
           <w:sz w:val="44"/>
           <w:szCs w:val="44"/>
         </w:rPr>
-        <w:t>Sheet Music 4 The World (Working title)</w:t>
-      </w:r>
-    </w:p>
-    <w:p>
-      <w:pPr>
-        <w:pStyle w:val="Normal"/>
-        <w:rPr>
-          <w:b/>
-          <w:b/>
-        </w:rPr>
-      </w:pPr>
-      <w:r>
-        <w:rPr>
-          <w:b/>
-        </w:rPr>
-        <w:t xml:space="preserve">2. Team profile: </w:t>
+        <w:t>Sheet Music 4 The World</w:t>
+      </w:r>
+      <w:r>
+        <w:br w:type="page"/>
+      </w:r>
+    </w:p>
+    <w:p>
+      <w:pPr>
+        <w:pStyle w:val="Normal"/>
+        <w:pBdr>
+          <w:bottom w:val="single" w:sz="2" w:space="2" w:color="000000"/>
+        </w:pBdr>
+        <w:jc w:val="center"/>
+        <w:rPr>
+          <w:b/>
+          <w:b/>
+          <w:bCs/>
+          <w:sz w:val="32"/>
+          <w:szCs w:val="32"/>
+        </w:rPr>
+      </w:pPr>
+      <w:r>
+        <w:rPr>
+          <w:b/>
+          <w:bCs/>
+          <w:sz w:val="32"/>
+          <w:szCs w:val="32"/>
+        </w:rPr>
+        <w:br/>
+        <w:t>Table of Contents</w:t>
+      </w:r>
+    </w:p>
+    <w:p>
+      <w:pPr>
+        <w:pStyle w:val="Normal"/>
+        <w:rPr/>
+      </w:pPr>
+      <w:r>
+        <w:rPr>
+          <w:b w:val="false"/>
+          <w:bCs w:val="false"/>
+          <w:sz w:val="24"/>
+          <w:szCs w:val="24"/>
+        </w:rPr>
+        <w:t xml:space="preserve"> ……………………</w:t>
+      </w:r>
+      <w:r>
+        <w:rPr>
+          <w:b w:val="false"/>
+          <w:bCs w:val="false"/>
+          <w:sz w:val="24"/>
+          <w:szCs w:val="24"/>
+        </w:rPr>
+        <w:t>..</w:t>
+        <w:tab/>
+        <w:t>…………………………………………………………… 1</w:t>
+      </w:r>
+    </w:p>
+    <w:p>
+      <w:pPr>
+        <w:pStyle w:val="Normal"/>
+        <w:rPr/>
+      </w:pPr>
+      <w:r>
+        <w:rPr/>
+      </w:r>
+      <w:r>
+        <w:br w:type="page"/>
+      </w:r>
+    </w:p>
+    <w:p>
+      <w:pPr>
+        <w:pStyle w:val="Normal"/>
+        <w:pBdr>
+          <w:bottom w:val="single" w:sz="2" w:space="2" w:color="000000"/>
+        </w:pBdr>
+        <w:rPr/>
+      </w:pPr>
+      <w:r>
+        <w:rPr>
+          <w:b/>
+          <w:sz w:val="36"/>
+          <w:szCs w:val="36"/>
+        </w:rPr>
+        <w:t>T</w:t>
+      </w:r>
+      <w:r>
+        <w:rPr>
+          <w:b/>
+          <w:sz w:val="36"/>
+          <w:szCs w:val="36"/>
+        </w:rPr>
+        <w:t xml:space="preserve">eam </w:t>
+      </w:r>
+      <w:r>
+        <w:rPr>
+          <w:b/>
+          <w:sz w:val="36"/>
+          <w:szCs w:val="36"/>
+        </w:rPr>
+        <w:t>P</w:t>
+      </w:r>
+      <w:r>
+        <w:rPr>
+          <w:b/>
+          <w:sz w:val="36"/>
+          <w:szCs w:val="36"/>
+        </w:rPr>
+        <w:t>rofile</w:t>
+      </w:r>
+    </w:p>
+    <w:p>
+      <w:pPr>
+        <w:pStyle w:val="Normal"/>
+        <w:widowControl/>
+        <w:bidi w:val="0"/>
+        <w:spacing w:lineRule="auto" w:line="259" w:before="0" w:after="160"/>
+        <w:ind w:left="89" w:right="89" w:hanging="0"/>
+        <w:jc w:val="left"/>
+        <w:rPr/>
+      </w:pPr>
+      <w:r>
+        <w:rPr>
+          <w:b/>
+          <w:sz w:val="28"/>
+          <w:szCs w:val="28"/>
+        </w:rPr>
+        <w:tab/>
+      </w:r>
+      <w:r>
+        <w:rPr/>
+        <w:t xml:space="preserve">Individual qualifications and strengths (such as: programming, design, presentation, documentation, management and organization) Note: It is expected that every team member shall be involved in all project activities; this only indicates individual strengths, not their sole responsibilities </w:t>
+      </w:r>
+    </w:p>
+    <w:p>
+      <w:pPr>
+        <w:pStyle w:val="Normal"/>
+        <w:ind w:hanging="0"/>
+        <w:rPr/>
+      </w:pPr>
+      <w:r>
+        <w:rPr/>
+      </w:r>
+    </w:p>
+    <w:p>
+      <w:pPr>
+        <w:pStyle w:val="Normal"/>
+        <w:widowControl/>
+        <w:bidi w:val="0"/>
+        <w:spacing w:lineRule="auto" w:line="259" w:before="0" w:after="160"/>
+        <w:ind w:left="720" w:right="0" w:firstLine="720"/>
+        <w:jc w:val="left"/>
+        <w:rPr/>
+      </w:pPr>
+      <w:r>
+        <w:rPr/>
+        <w:t>“</w:t>
+      </w:r>
+      <w:r>
+        <w:rPr>
+          <w:i/>
+          <w:iCs/>
+        </w:rPr>
+        <w:t>Knowledge of music, connections to music majors</w:t>
+      </w:r>
+      <w:r>
+        <w:rPr/>
+        <w:t>”</w:t>
+      </w:r>
+    </w:p>
+    <w:p>
+      <w:pPr>
+        <w:pStyle w:val="Normal"/>
+        <w:widowControl/>
+        <w:bidi w:val="0"/>
+        <w:spacing w:lineRule="auto" w:line="259" w:before="0" w:after="160"/>
+        <w:ind w:left="0" w:right="0" w:firstLine="7200"/>
+        <w:jc w:val="left"/>
+        <w:rPr/>
+      </w:pPr>
+      <w:r>
+        <w:rPr/>
+        <w:t xml:space="preserve">- </w:t>
+      </w:r>
+      <w:r>
+        <w:rPr/>
+        <w:t>Martin Flores</w:t>
+      </w:r>
+    </w:p>
+    <w:p>
+      <w:pPr>
+        <w:pStyle w:val="Normal"/>
+        <w:widowControl/>
+        <w:bidi w:val="0"/>
+        <w:spacing w:lineRule="auto" w:line="259" w:before="0" w:after="160"/>
+        <w:ind w:left="0" w:right="0" w:firstLine="7200"/>
+        <w:jc w:val="left"/>
+        <w:rPr/>
+      </w:pPr>
+      <w:r>
+        <w:rPr/>
+      </w:r>
+    </w:p>
+    <w:p>
+      <w:pPr>
+        <w:pStyle w:val="Normal"/>
+        <w:widowControl/>
+        <w:bidi w:val="0"/>
+        <w:spacing w:lineRule="auto" w:line="259" w:before="0" w:after="160"/>
+        <w:ind w:left="720" w:right="720" w:firstLine="720"/>
+        <w:jc w:val="left"/>
+        <w:rPr/>
+      </w:pPr>
+      <w:r>
+        <w:rPr/>
+        <w:t>“</w:t>
+      </w:r>
+      <w:r>
+        <w:rPr>
+          <w:i/>
+          <w:iCs/>
+        </w:rPr>
+        <w:t>Did a minor amount of backend in a previous internship for a website application.  Don’t know anything about music but can focus on the implementation of ideas for the site.</w:t>
+      </w:r>
+      <w:r>
+        <w:rPr/>
+        <w:t>”</w:t>
+      </w:r>
+    </w:p>
+    <w:p>
+      <w:pPr>
+        <w:pStyle w:val="Normal"/>
+        <w:widowControl/>
+        <w:bidi w:val="0"/>
+        <w:spacing w:lineRule="auto" w:line="259" w:before="0" w:after="160"/>
+        <w:ind w:left="0" w:right="0" w:firstLine="7200"/>
+        <w:jc w:val="left"/>
+        <w:rPr/>
+      </w:pPr>
+      <w:r>
+        <w:rPr/>
+        <w:t xml:space="preserve">- </w:t>
+      </w:r>
+      <w:r>
+        <w:rPr/>
+        <w:t>Alvaro Rios</w:t>
       </w:r>
     </w:p>
     <w:p>
@@ -77,81 +301,105 @@
       </w:pPr>
       <w:r>
         <w:rPr/>
-        <w:t xml:space="preserve">a. Individual qualifications and strengths (such as: programming, design, presentation, documentation, management and organization) Note: It is expected that every team member shall be involved in all project activities; this only indicates individual strengths, not their sole responsibilities </w:t>
-      </w:r>
-    </w:p>
-    <w:p>
-      <w:pPr>
-        <w:pStyle w:val="Normal"/>
-        <w:ind w:firstLine="720"/>
-        <w:rPr/>
-      </w:pPr>
-      <w:r>
-        <w:rPr/>
-        <w:t>Martin: Knowledge of music, connections to music majors</w:t>
-      </w:r>
-    </w:p>
-    <w:p>
-      <w:pPr>
-        <w:pStyle w:val="Normal"/>
-        <w:ind w:firstLine="720"/>
-        <w:rPr/>
-      </w:pPr>
-      <w:r>
-        <w:rPr/>
-        <w:t>Alvaro:  Did a minor amount of backend in a previous internship for a website application.  Don’t know anything about music but can focus on the implementation of ideas for the site.</w:t>
-      </w:r>
-    </w:p>
-    <w:p>
-      <w:pPr>
-        <w:pStyle w:val="Normal"/>
-        <w:ind w:firstLine="720"/>
-        <w:rPr/>
-      </w:pPr>
-      <w:r>
-        <w:rPr/>
-        <w:t>Benjamin: Experience playing violin, Knowledge of a beginner musicians music sheet troubles</w:t>
-      </w:r>
-    </w:p>
-    <w:p>
-      <w:pPr>
-        <w:pStyle w:val="Normal"/>
-        <w:ind w:firstLine="720"/>
-        <w:rPr/>
-      </w:pPr>
-      <w:r>
-        <w:rPr/>
-        <w:t xml:space="preserve">b. Name of the elected team leader, if any (having a team leader is optional) </w:t>
-      </w:r>
-    </w:p>
-    <w:p>
-      <w:pPr>
-        <w:pStyle w:val="Normal"/>
-        <w:ind w:firstLine="720"/>
-        <w:rPr/>
-      </w:pPr>
-      <w:r>
-        <w:rPr/>
-        <w:t>It’s Martin.  It’s his idea after all.</w:t>
-      </w:r>
-    </w:p>
-    <w:p>
-      <w:pPr>
-        <w:pStyle w:val="Normal"/>
-        <w:ind w:firstLine="720"/>
-        <w:rPr/>
-      </w:pPr>
-      <w:r>
-        <w:rPr/>
-        <w:t xml:space="preserve">c. The team leader should act as facilitator, to organize group meetings and generally keep track of project activities </w:t>
-      </w:r>
-    </w:p>
-    <w:p>
-      <w:pPr>
-        <w:pStyle w:val="Normal"/>
-        <w:ind w:firstLine="720"/>
-        <w:rPr/>
-      </w:pPr>
+      </w:r>
+    </w:p>
+    <w:p>
+      <w:pPr>
+        <w:pStyle w:val="Normal"/>
+        <w:widowControl/>
+        <w:bidi w:val="0"/>
+        <w:spacing w:lineRule="auto" w:line="259" w:before="0" w:after="160"/>
+        <w:ind w:left="720" w:right="0" w:firstLine="720"/>
+        <w:jc w:val="left"/>
+        <w:rPr/>
+      </w:pPr>
+      <w:r>
+        <w:rPr/>
+        <w:t>“</w:t>
+      </w:r>
+      <w:r>
+        <w:rPr>
+          <w:i/>
+          <w:iCs/>
+        </w:rPr>
+        <w:t>Experience playing violin, Knowledge of a beginner musicians music sheet troubles</w:t>
+      </w:r>
+      <w:r>
+        <w:rPr/>
+        <w:t>”</w:t>
+      </w:r>
+    </w:p>
+    <w:p>
+      <w:pPr>
+        <w:pStyle w:val="Normal"/>
+        <w:widowControl/>
+        <w:bidi w:val="0"/>
+        <w:spacing w:lineRule="auto" w:line="259" w:before="0" w:after="160"/>
+        <w:ind w:left="0" w:right="0" w:firstLine="7200"/>
+        <w:jc w:val="left"/>
+        <w:rPr/>
+      </w:pPr>
+      <w:r>
+        <w:rPr/>
+        <w:t xml:space="preserve">- </w:t>
+      </w:r>
+      <w:r>
+        <w:rPr/>
+        <w:t>Benjamin</w:t>
+      </w:r>
+    </w:p>
+    <w:p>
+      <w:pPr>
+        <w:pStyle w:val="Normal"/>
+        <w:widowControl/>
+        <w:bidi w:val="0"/>
+        <w:spacing w:lineRule="auto" w:line="259" w:before="0" w:after="160"/>
+        <w:ind w:left="0" w:right="0" w:firstLine="7200"/>
+        <w:jc w:val="left"/>
+        <w:rPr/>
+      </w:pPr>
+      <w:r>
+        <w:rPr/>
+      </w:r>
+    </w:p>
+    <w:p>
+      <w:pPr>
+        <w:pStyle w:val="Normal"/>
+        <w:widowControl/>
+        <w:bidi w:val="0"/>
+        <w:spacing w:lineRule="auto" w:line="259" w:before="0" w:after="160"/>
+        <w:ind w:left="0" w:right="0" w:hanging="0"/>
+        <w:jc w:val="left"/>
+        <w:rPr/>
+      </w:pPr>
+      <w:r>
+        <w:rPr/>
+        <w:t xml:space="preserve"> </w:t>
+      </w:r>
+      <w:r>
+        <w:rPr>
+          <w:b/>
+          <w:bCs/>
+          <w:sz w:val="28"/>
+          <w:szCs w:val="28"/>
+        </w:rPr>
+        <w:t>Team Leader</w:t>
+      </w:r>
+    </w:p>
+    <w:p>
+      <w:pPr>
+        <w:pStyle w:val="Normal"/>
+        <w:widowControl/>
+        <w:bidi w:val="0"/>
+        <w:spacing w:lineRule="auto" w:line="259" w:before="0" w:after="160"/>
+        <w:ind w:left="89" w:right="89" w:firstLine="720"/>
+        <w:jc w:val="left"/>
+        <w:rPr/>
+      </w:pPr>
+      <w:r>
+        <w:rPr/>
+        <w:t xml:space="preserve">The team leader of this group is Martin Flores, given it he proposed the idea. </w:t>
+      </w:r>
       <w:r>
         <w:rPr/>
         <w:t>We are currently keeping a consistent record of meeting on Fridays to work on the project  We will include more meeting times as we near the deadline.</w:t>
@@ -160,16 +408,157 @@
     <w:p>
       <w:pPr>
         <w:pStyle w:val="Normal"/>
-        <w:rPr>
-          <w:b/>
-          <w:b/>
-        </w:rPr>
-      </w:pPr>
-      <w:r>
-        <w:rPr>
-          <w:b/>
-        </w:rPr>
-        <w:t xml:space="preserve">3. Proposed project description </w:t>
+        <w:widowControl/>
+        <w:bidi w:val="0"/>
+        <w:spacing w:lineRule="auto" w:line="259" w:before="0" w:after="160"/>
+        <w:ind w:left="89" w:right="89" w:firstLine="720"/>
+        <w:jc w:val="left"/>
+        <w:rPr/>
+      </w:pPr>
+      <w:r>
+        <w:rPr/>
+      </w:r>
+    </w:p>
+    <w:p>
+      <w:pPr>
+        <w:pStyle w:val="Normal"/>
+        <w:pBdr>
+          <w:bottom w:val="single" w:sz="2" w:space="2" w:color="000000"/>
+        </w:pBdr>
+        <w:rPr>
+          <w:b/>
+          <w:b/>
+        </w:rPr>
+      </w:pPr>
+      <w:r>
+        <w:rPr>
+          <w:b/>
+          <w:sz w:val="36"/>
+          <w:szCs w:val="36"/>
+        </w:rPr>
+        <w:t>P</w:t>
+      </w:r>
+      <w:r>
+        <w:rPr>
+          <w:b/>
+          <w:sz w:val="36"/>
+          <w:szCs w:val="36"/>
+        </w:rPr>
+        <w:t xml:space="preserve">roject </w:t>
+      </w:r>
+      <w:r>
+        <w:rPr>
+          <w:b/>
+          <w:sz w:val="36"/>
+          <w:szCs w:val="36"/>
+        </w:rPr>
+        <w:t>D</w:t>
+      </w:r>
+      <w:r>
+        <w:rPr>
+          <w:b/>
+          <w:sz w:val="36"/>
+          <w:szCs w:val="36"/>
+        </w:rPr>
+        <w:t>escription</w:t>
+      </w:r>
+      <w:r>
+        <w:rPr>
+          <w:b/>
+        </w:rPr>
+        <w:t xml:space="preserve"> </w:t>
+      </w:r>
+    </w:p>
+    <w:p>
+      <w:pPr>
+        <w:pStyle w:val="Normal"/>
+        <w:rPr>
+          <w:b/>
+          <w:b/>
+        </w:rPr>
+      </w:pPr>
+      <w:r>
+        <w:rPr/>
+      </w:r>
+    </w:p>
+    <w:p>
+      <w:pPr>
+        <w:pStyle w:val="Normal"/>
+        <w:ind w:hanging="0"/>
+        <w:rPr/>
+      </w:pPr>
+      <w:r>
+        <w:rPr>
+          <w:b/>
+          <w:bCs/>
+          <w:sz w:val="28"/>
+          <w:szCs w:val="28"/>
+        </w:rPr>
+        <w:t>The</w:t>
+      </w:r>
+      <w:r>
+        <w:rPr>
+          <w:b/>
+          <w:bCs/>
+          <w:sz w:val="28"/>
+          <w:szCs w:val="28"/>
+        </w:rPr>
+        <w:t xml:space="preserve"> </w:t>
+      </w:r>
+      <w:r>
+        <w:rPr>
+          <w:b/>
+          <w:bCs/>
+          <w:sz w:val="28"/>
+          <w:szCs w:val="28"/>
+        </w:rPr>
+        <w:t>P</w:t>
+      </w:r>
+      <w:r>
+        <w:rPr>
+          <w:b/>
+          <w:bCs/>
+          <w:sz w:val="28"/>
+          <w:szCs w:val="28"/>
+        </w:rPr>
+        <w:t>roblem</w:t>
+      </w:r>
+      <w:r>
+        <w:rPr/>
+        <w:t xml:space="preserve"> </w:t>
+      </w:r>
+    </w:p>
+    <w:p>
+      <w:pPr>
+        <w:pStyle w:val="Normal"/>
+        <w:widowControl/>
+        <w:bidi w:val="0"/>
+        <w:spacing w:lineRule="auto" w:line="259" w:before="0" w:after="160"/>
+        <w:ind w:left="89" w:right="89" w:hanging="0"/>
+        <w:jc w:val="left"/>
+        <w:rPr/>
+      </w:pPr>
+      <w:r>
+        <w:rPr/>
+        <w:tab/>
+        <w:t>Musicians have a lot of sheet music that they tend to acquire over time from years of playing. This leads to the eventual loss of property or a increased amount of time in order to search for their desired music sheets.</w:t>
+      </w:r>
+    </w:p>
+    <w:p>
+      <w:pPr>
+        <w:pStyle w:val="Normal"/>
+        <w:widowControl/>
+        <w:bidi w:val="0"/>
+        <w:spacing w:lineRule="auto" w:line="259" w:before="0" w:after="160"/>
+        <w:ind w:left="89" w:right="89" w:hanging="0"/>
+        <w:jc w:val="left"/>
+        <w:rPr/>
+      </w:pPr>
+      <w:r>
+        <w:rPr/>
+      </w:r>
+      <w:r>
+        <w:br w:type="page"/>
       </w:r>
     </w:p>
     <w:p>
@@ -180,35 +569,63 @@
       </w:pPr>
       <w:r>
         <w:rPr/>
-        <w:t xml:space="preserve">a. Describe problem </w:t>
-      </w:r>
-    </w:p>
-    <w:p>
-      <w:pPr>
-        <w:pStyle w:val="Normal"/>
-        <w:ind w:left="720" w:firstLine="720"/>
-        <w:rPr/>
-      </w:pPr>
-      <w:r>
-        <w:rPr/>
-        <w:t>Musicians have a lot of sheet music that they tend to acquire over time from years of playing. This leads to the eventual loss of property or a increased amount of time in order to search for their desired music sheets.</w:t>
-      </w:r>
-    </w:p>
-    <w:p>
-      <w:pPr>
-        <w:pStyle w:val="Normal"/>
-        <w:ind w:left="720" w:hanging="0"/>
-        <w:rPr/>
-      </w:pPr>
-      <w:r>
-        <w:rPr/>
-        <w:t xml:space="preserve">b. Describe existing solutions </w:t>
-      </w:r>
-    </w:p>
-    <w:p>
-      <w:pPr>
-        <w:pStyle w:val="Normal"/>
-        <w:ind w:left="720" w:hanging="0"/>
+      </w:r>
+    </w:p>
+    <w:p>
+      <w:pPr>
+        <w:pStyle w:val="Normal"/>
+        <w:ind w:hanging="0"/>
+        <w:rPr/>
+      </w:pPr>
+      <w:r>
+        <w:rPr>
+          <w:b/>
+          <w:bCs/>
+          <w:sz w:val="28"/>
+          <w:szCs w:val="28"/>
+        </w:rPr>
+        <w:t>E</w:t>
+      </w:r>
+      <w:r>
+        <w:rPr>
+          <w:b/>
+          <w:bCs/>
+          <w:sz w:val="28"/>
+          <w:szCs w:val="28"/>
+        </w:rPr>
+        <w:t xml:space="preserve">xisting </w:t>
+      </w:r>
+      <w:r>
+        <w:rPr>
+          <w:b/>
+          <w:bCs/>
+          <w:sz w:val="28"/>
+          <w:szCs w:val="28"/>
+        </w:rPr>
+        <w:t>S</w:t>
+      </w:r>
+      <w:r>
+        <w:rPr>
+          <w:b/>
+          <w:bCs/>
+          <w:sz w:val="28"/>
+          <w:szCs w:val="28"/>
+        </w:rPr>
+        <w:t>olutions</w:t>
+      </w:r>
+      <w:r>
+        <w:rPr/>
+        <w:t xml:space="preserve"> </w:t>
+      </w:r>
+    </w:p>
+    <w:p>
+      <w:pPr>
+        <w:pStyle w:val="Normal"/>
+        <w:widowControl/>
+        <w:bidi w:val="0"/>
+        <w:spacing w:lineRule="auto" w:line="259" w:before="0" w:after="160"/>
+        <w:ind w:left="89" w:right="89" w:hanging="0"/>
+        <w:jc w:val="left"/>
         <w:rPr/>
       </w:pPr>
       <w:r>
@@ -220,18 +637,72 @@
     <w:p>
       <w:pPr>
         <w:pStyle w:val="Normal"/>
-        <w:ind w:left="720" w:hanging="0"/>
-        <w:rPr/>
-      </w:pPr>
-      <w:r>
-        <w:rPr/>
-        <w:t xml:space="preserve">c. Describe target customers </w:t>
-      </w:r>
-    </w:p>
-    <w:p>
-      <w:pPr>
-        <w:pStyle w:val="Normal"/>
-        <w:ind w:left="720" w:hanging="0"/>
+        <w:widowControl/>
+        <w:bidi w:val="0"/>
+        <w:spacing w:lineRule="auto" w:line="259" w:before="0" w:after="160"/>
+        <w:ind w:left="89" w:right="89" w:hanging="0"/>
+        <w:jc w:val="left"/>
+        <w:rPr/>
+      </w:pPr>
+      <w:r>
+        <w:rPr/>
+      </w:r>
+    </w:p>
+    <w:p>
+      <w:pPr>
+        <w:pStyle w:val="Normal"/>
+        <w:ind w:hanging="0"/>
+        <w:rPr/>
+      </w:pPr>
+      <w:r>
+        <w:rPr>
+          <w:b/>
+          <w:bCs/>
+          <w:sz w:val="28"/>
+          <w:szCs w:val="28"/>
+        </w:rPr>
+        <w:t>T</w:t>
+      </w:r>
+      <w:r>
+        <w:rPr>
+          <w:b/>
+          <w:bCs/>
+          <w:sz w:val="28"/>
+          <w:szCs w:val="28"/>
+        </w:rPr>
+        <w:t xml:space="preserve">arget </w:t>
+      </w:r>
+      <w:r>
+        <w:rPr>
+          <w:b/>
+          <w:bCs/>
+          <w:sz w:val="28"/>
+          <w:szCs w:val="28"/>
+        </w:rPr>
+        <w:t>C</w:t>
+      </w:r>
+      <w:r>
+        <w:rPr>
+          <w:b/>
+          <w:bCs/>
+          <w:sz w:val="28"/>
+          <w:szCs w:val="28"/>
+        </w:rPr>
+        <w:t>ustomers</w:t>
+      </w:r>
+      <w:r>
+        <w:rPr/>
+        <w:t xml:space="preserve"> </w:t>
+      </w:r>
+    </w:p>
+    <w:p>
+      <w:pPr>
+        <w:pStyle w:val="Normal"/>
+        <w:widowControl/>
+        <w:bidi w:val="0"/>
+        <w:spacing w:lineRule="auto" w:line="259" w:before="0" w:after="160"/>
+        <w:ind w:left="89" w:right="89" w:hanging="0"/>
+        <w:jc w:val="left"/>
         <w:rPr/>
       </w:pPr>
       <w:r>
@@ -243,18 +714,90 @@
     <w:p>
       <w:pPr>
         <w:pStyle w:val="Normal"/>
-        <w:ind w:left="720" w:hanging="0"/>
-        <w:rPr/>
-      </w:pPr>
-      <w:r>
-        <w:rPr/>
-        <w:t xml:space="preserve">d. Describe unique value proposition </w:t>
-      </w:r>
-    </w:p>
-    <w:p>
-      <w:pPr>
-        <w:pStyle w:val="Normal"/>
-        <w:ind w:left="720" w:hanging="0"/>
+        <w:widowControl/>
+        <w:bidi w:val="0"/>
+        <w:spacing w:lineRule="auto" w:line="259" w:before="0" w:after="160"/>
+        <w:ind w:left="89" w:right="89" w:hanging="0"/>
+        <w:jc w:val="left"/>
+        <w:rPr/>
+      </w:pPr>
+      <w:r>
+        <w:rPr/>
+      </w:r>
+    </w:p>
+    <w:p>
+      <w:pPr>
+        <w:pStyle w:val="Normal"/>
+        <w:ind w:hanging="0"/>
+        <w:rPr/>
+      </w:pPr>
+      <w:r>
+        <w:rPr>
+          <w:b/>
+          <w:bCs/>
+          <w:sz w:val="28"/>
+          <w:szCs w:val="28"/>
+        </w:rPr>
+        <w:t>U</w:t>
+      </w:r>
+      <w:r>
+        <w:rPr>
+          <w:b/>
+          <w:bCs/>
+          <w:sz w:val="28"/>
+          <w:szCs w:val="28"/>
+        </w:rPr>
+        <w:t xml:space="preserve">nique </w:t>
+      </w:r>
+      <w:r>
+        <w:rPr>
+          <w:b/>
+          <w:bCs/>
+          <w:sz w:val="28"/>
+          <w:szCs w:val="28"/>
+        </w:rPr>
+        <w:t>Va</w:t>
+      </w:r>
+      <w:r>
+        <w:rPr>
+          <w:b/>
+          <w:bCs/>
+          <w:sz w:val="28"/>
+          <w:szCs w:val="28"/>
+        </w:rPr>
+        <w:t xml:space="preserve">lue </w:t>
+      </w:r>
+      <w:r>
+        <w:rPr>
+          <w:b/>
+          <w:bCs/>
+          <w:sz w:val="28"/>
+          <w:szCs w:val="28"/>
+        </w:rPr>
+        <w:t>P</w:t>
+      </w:r>
+      <w:r>
+        <w:rPr>
+          <w:b/>
+          <w:bCs/>
+          <w:sz w:val="28"/>
+          <w:szCs w:val="28"/>
+        </w:rPr>
+        <w:t>roposition</w:t>
+      </w:r>
+      <w:r>
+        <w:rPr/>
+        <w:t xml:space="preserve"> </w:t>
+      </w:r>
+    </w:p>
+    <w:p>
+      <w:pPr>
+        <w:pStyle w:val="Normal"/>
+        <w:widowControl/>
+        <w:bidi w:val="0"/>
+        <w:spacing w:lineRule="auto" w:line="259" w:before="0" w:after="160"/>
+        <w:ind w:left="89" w:right="89" w:hanging="0"/>
+        <w:jc w:val="left"/>
         <w:rPr/>
       </w:pPr>
       <w:r>
@@ -266,29 +809,72 @@
     <w:p>
       <w:pPr>
         <w:pStyle w:val="Normal"/>
-        <w:ind w:left="720" w:hanging="0"/>
-        <w:rPr/>
-      </w:pPr>
-      <w:r>
-        <w:rPr/>
-        <w:t xml:space="preserve">e. Describe proposed solution </w:t>
-      </w:r>
-    </w:p>
-    <w:p>
-      <w:pPr>
-        <w:pStyle w:val="Normal"/>
-        <w:ind w:left="720" w:firstLine="720"/>
-        <w:rPr/>
-      </w:pPr>
-      <w:r>
-        <w:rPr/>
-        <w:t xml:space="preserve">i. What are the “functional features” what will people be able to do </w:t>
-      </w:r>
-    </w:p>
-    <w:p>
-      <w:pPr>
-        <w:pStyle w:val="Normal"/>
-        <w:ind w:left="720" w:firstLine="720"/>
+        <w:widowControl/>
+        <w:bidi w:val="0"/>
+        <w:spacing w:lineRule="auto" w:line="259" w:before="0" w:after="160"/>
+        <w:ind w:left="89" w:right="89" w:hanging="0"/>
+        <w:jc w:val="left"/>
+        <w:rPr/>
+      </w:pPr>
+      <w:r>
+        <w:rPr/>
+      </w:r>
+    </w:p>
+    <w:p>
+      <w:pPr>
+        <w:pStyle w:val="Normal"/>
+        <w:ind w:hanging="0"/>
+        <w:rPr/>
+      </w:pPr>
+      <w:r>
+        <w:rPr>
+          <w:b/>
+          <w:bCs/>
+          <w:sz w:val="28"/>
+          <w:szCs w:val="28"/>
+        </w:rPr>
+        <w:t>The</w:t>
+      </w:r>
+      <w:r>
+        <w:rPr>
+          <w:b/>
+          <w:bCs/>
+          <w:sz w:val="28"/>
+          <w:szCs w:val="28"/>
+        </w:rPr>
+        <w:t xml:space="preserve"> </w:t>
+      </w:r>
+      <w:r>
+        <w:rPr>
+          <w:b/>
+          <w:bCs/>
+          <w:sz w:val="28"/>
+          <w:szCs w:val="28"/>
+        </w:rPr>
+        <w:t>S</w:t>
+      </w:r>
+      <w:r>
+        <w:rPr>
+          <w:b/>
+          <w:bCs/>
+          <w:sz w:val="28"/>
+          <w:szCs w:val="28"/>
+        </w:rPr>
+        <w:t>olution</w:t>
+      </w:r>
+      <w:r>
+        <w:rPr/>
+        <w:t xml:space="preserve">  </w:t>
+      </w:r>
+    </w:p>
+    <w:p>
+      <w:pPr>
+        <w:pStyle w:val="Normal"/>
+        <w:widowControl/>
+        <w:bidi w:val="0"/>
+        <w:spacing w:lineRule="auto" w:line="259" w:before="0" w:after="160"/>
+        <w:ind w:left="89" w:right="89" w:firstLine="720"/>
+        <w:jc w:val="left"/>
         <w:rPr/>
       </w:pPr>
       <w:r>
@@ -299,18 +885,72 @@
     <w:p>
       <w:pPr>
         <w:pStyle w:val="Normal"/>
-        <w:ind w:firstLine="720"/>
-        <w:rPr/>
-      </w:pPr>
-      <w:r>
-        <w:rPr/>
-        <w:t xml:space="preserve">f. Describe proposed monetization strategy </w:t>
-      </w:r>
-    </w:p>
-    <w:p>
-      <w:pPr>
-        <w:pStyle w:val="Normal"/>
-        <w:ind w:left="720" w:hanging="0"/>
+        <w:widowControl/>
+        <w:bidi w:val="0"/>
+        <w:spacing w:lineRule="auto" w:line="259" w:before="0" w:after="160"/>
+        <w:ind w:left="89" w:right="89" w:firstLine="720"/>
+        <w:jc w:val="left"/>
+        <w:rPr/>
+      </w:pPr>
+      <w:r>
+        <w:rPr/>
+      </w:r>
+    </w:p>
+    <w:p>
+      <w:pPr>
+        <w:pStyle w:val="Normal"/>
+        <w:ind w:hanging="0"/>
+        <w:rPr/>
+      </w:pPr>
+      <w:r>
+        <w:rPr>
+          <w:b/>
+          <w:bCs/>
+          <w:sz w:val="28"/>
+          <w:szCs w:val="28"/>
+        </w:rPr>
+        <w:t>M</w:t>
+      </w:r>
+      <w:r>
+        <w:rPr>
+          <w:b/>
+          <w:bCs/>
+          <w:sz w:val="28"/>
+          <w:szCs w:val="28"/>
+        </w:rPr>
+        <w:t xml:space="preserve">onetization </w:t>
+      </w:r>
+      <w:r>
+        <w:rPr>
+          <w:b/>
+          <w:bCs/>
+          <w:sz w:val="28"/>
+          <w:szCs w:val="28"/>
+        </w:rPr>
+        <w:t>S</w:t>
+      </w:r>
+      <w:r>
+        <w:rPr>
+          <w:b/>
+          <w:bCs/>
+          <w:sz w:val="28"/>
+          <w:szCs w:val="28"/>
+        </w:rPr>
+        <w:t>trategy</w:t>
+      </w:r>
+      <w:r>
+        <w:rPr/>
+        <w:t xml:space="preserve"> </w:t>
+      </w:r>
+    </w:p>
+    <w:p>
+      <w:pPr>
+        <w:pStyle w:val="Normal"/>
+        <w:widowControl/>
+        <w:bidi w:val="0"/>
+        <w:spacing w:lineRule="auto" w:line="259" w:before="0" w:after="160"/>
+        <w:ind w:left="89" w:right="89" w:hanging="0"/>
+        <w:jc w:val="left"/>
         <w:rPr/>
       </w:pPr>
       <w:r>
@@ -322,178 +962,247 @@
     <w:p>
       <w:pPr>
         <w:pStyle w:val="Normal"/>
-        <w:ind w:left="720" w:hanging="0"/>
-        <w:rPr/>
-      </w:pPr>
-      <w:r>
-        <w:rPr/>
-        <w:t xml:space="preserve">g. Costs  </w:t>
-      </w:r>
-    </w:p>
-    <w:p>
-      <w:pPr>
-        <w:pStyle w:val="Normal"/>
-        <w:ind w:left="720" w:firstLine="720"/>
-        <w:rPr/>
-      </w:pPr>
-      <w:r>
-        <w:rPr/>
-        <w:t xml:space="preserve">i. How much is hosting? </w:t>
-      </w:r>
-    </w:p>
-    <w:p>
-      <w:pPr>
-        <w:pStyle w:val="Normal"/>
-        <w:ind w:left="720" w:firstLine="720"/>
-        <w:rPr/>
-      </w:pPr>
-      <w:r>
-        <w:rPr/>
-        <w:t>$25 - $500 per month</w:t>
-      </w:r>
-    </w:p>
-    <w:p>
-      <w:pPr>
-        <w:pStyle w:val="Normal"/>
-        <w:ind w:left="720" w:firstLine="720"/>
-        <w:rPr/>
-      </w:pPr>
-      <w:r>
-        <w:rPr/>
-      </w:r>
-    </w:p>
-    <w:p>
-      <w:pPr>
-        <w:pStyle w:val="Normal"/>
-        <w:ind w:left="720" w:firstLine="720"/>
-        <w:rPr/>
-      </w:pPr>
-      <w:r>
-        <w:rPr/>
-        <w:t xml:space="preserve">ii. Any special software or APIs needed? </w:t>
-      </w:r>
-    </w:p>
-    <w:p>
-      <w:pPr>
-        <w:pStyle w:val="Normal"/>
-        <w:ind w:left="720" w:firstLine="720"/>
-        <w:rPr/>
-      </w:pPr>
-      <w:r>
-        <w:rPr/>
-        <w:t>pdf-reader</w:t>
-      </w:r>
-    </w:p>
-    <w:p>
-      <w:pPr>
-        <w:pStyle w:val="Normal"/>
-        <w:ind w:left="720" w:firstLine="720"/>
-        <w:rPr/>
-      </w:pPr>
-      <w:r>
-        <w:rPr/>
-        <w:t>stripe</w:t>
-      </w:r>
-    </w:p>
-    <w:p>
-      <w:pPr>
-        <w:pStyle w:val="Normal"/>
-        <w:ind w:left="720" w:firstLine="720"/>
-        <w:rPr/>
-      </w:pPr>
-      <w:r>
-        <w:rPr/>
-        <w:t>rspec (testing)</w:t>
-      </w:r>
-    </w:p>
-    <w:p>
-      <w:pPr>
-        <w:pStyle w:val="Normal"/>
-        <w:ind w:left="720" w:firstLine="720"/>
-        <w:rPr/>
-      </w:pPr>
-      <w:r>
-        <w:rPr/>
-      </w:r>
-    </w:p>
-    <w:p>
-      <w:pPr>
-        <w:pStyle w:val="Normal"/>
-        <w:ind w:left="720" w:firstLine="720"/>
-        <w:rPr/>
-      </w:pPr>
-      <w:r>
-        <w:rPr/>
-        <w:t xml:space="preserve">iii. What are the costs of development and deployment </w:t>
-      </w:r>
-    </w:p>
-    <w:p>
-      <w:pPr>
-        <w:pStyle w:val="Normal"/>
-        <w:ind w:left="720" w:firstLine="720"/>
-        <w:rPr/>
-      </w:pPr>
-      <w:r>
-        <w:rPr/>
-        <w:t>Free .99</w:t>
-      </w:r>
-    </w:p>
-    <w:p>
-      <w:pPr>
-        <w:pStyle w:val="Normal"/>
-        <w:rPr>
-          <w:b/>
-          <w:b/>
-        </w:rPr>
-      </w:pPr>
-      <w:r>
-        <w:rPr>
-          <w:b/>
-        </w:rPr>
-        <w:t xml:space="preserve">4. Plan of work and product ownership: </w:t>
-      </w:r>
-    </w:p>
-    <w:p>
-      <w:pPr>
-        <w:pStyle w:val="Normal"/>
-        <w:ind w:firstLine="720"/>
-        <w:rPr/>
-      </w:pPr>
-      <w:r>
-        <w:rPr/>
-        <w:t xml:space="preserve">a. Roughly describe what each person in the group aims to contribute </w:t>
-      </w:r>
-    </w:p>
-    <w:p>
-      <w:pPr>
-        <w:pStyle w:val="Normal"/>
-        <w:ind w:firstLine="720"/>
-        <w:rPr/>
-      </w:pPr>
-      <w:r>
-        <w:rPr/>
-        <w:t>Martin: Some cool JavaScript frontend thing</w:t>
-      </w:r>
-      <w:r>
-        <w:rPr/>
-        <w:t>y</w:t>
-      </w:r>
-      <w:r>
-        <w:rPr/>
-        <w:t xml:space="preserve">, rough formatting of </w:t>
-      </w:r>
-      <w:r>
-        <w:rPr/>
-        <w:t>HTML</w:t>
-      </w:r>
-      <w:r>
-        <w:rPr/>
-        <w:t xml:space="preserve"> pages, more templates for the pages, react(?), </w:t>
-      </w:r>
-      <w:r>
-        <w:rPr/>
-        <w:t>and rspec</w:t>
-      </w:r>
+        <w:ind w:hanging="0"/>
+        <w:rPr/>
+      </w:pPr>
+      <w:r>
+        <w:rPr/>
+      </w:r>
+    </w:p>
+    <w:p>
+      <w:pPr>
+        <w:pStyle w:val="Normal"/>
+        <w:ind w:hanging="0"/>
+        <w:rPr/>
+      </w:pPr>
+      <w:r>
+        <w:rPr>
+          <w:b/>
+          <w:bCs/>
+          <w:sz w:val="28"/>
+          <w:szCs w:val="28"/>
+        </w:rPr>
+        <w:t>Costs</w:t>
+      </w:r>
+      <w:r>
+        <w:rPr/>
+        <w:t xml:space="preserve"> </w:t>
+      </w:r>
+    </w:p>
+    <w:p>
+      <w:pPr>
+        <w:pStyle w:val="Normal"/>
+        <w:widowControl/>
+        <w:bidi w:val="0"/>
+        <w:spacing w:lineRule="auto" w:line="259" w:before="0" w:after="160"/>
+        <w:ind w:left="89" w:right="89" w:firstLine="720"/>
+        <w:jc w:val="left"/>
+        <w:rPr/>
+      </w:pPr>
+      <w:r>
+        <w:rPr/>
+        <w:t xml:space="preserve">The cost of hosting our site would go around anywhere from </w:t>
+      </w:r>
+      <w:r>
+        <w:rPr/>
+        <w:t xml:space="preserve">$25 - $500 per month, </w:t>
+      </w:r>
+      <w:r>
+        <w:rPr/>
+        <w:t xml:space="preserve">depending on traffic. Some APIs that we will have to take time learn is </w:t>
+      </w:r>
+      <w:r>
+        <w:rPr/>
+        <w:t xml:space="preserve">pdf-reader, stripe, </w:t>
+      </w:r>
+      <w:r>
+        <w:rPr/>
+        <w:t xml:space="preserve">and </w:t>
+      </w:r>
+      <w:r>
+        <w:rPr/>
+        <w:t xml:space="preserve">rspec </w:t>
+      </w:r>
+      <w:r>
+        <w:rPr/>
+        <w:t>for viewing pdfs, monetizing our site, and</w:t>
+      </w:r>
+      <w:r>
+        <w:rPr/>
+        <w:t xml:space="preserve"> testing </w:t>
+      </w:r>
+      <w:r>
+        <w:rPr/>
+        <w:t xml:space="preserve">respectively. Costs for development are </w:t>
+      </w:r>
+      <w:r>
+        <w:rPr/>
+        <w:t xml:space="preserve">Free </w:t>
+      </w:r>
+      <w:r>
+        <w:rPr/>
+        <w:t>0</w:t>
+      </w:r>
+      <w:r>
+        <w:rPr/>
+        <w:t>.99.</w:t>
+      </w:r>
+      <w:r>
+        <w:br w:type="page"/>
+      </w:r>
+    </w:p>
+    <w:p>
+      <w:pPr>
+        <w:pStyle w:val="Normal"/>
+        <w:pBdr>
+          <w:bottom w:val="single" w:sz="2" w:space="2" w:color="000000"/>
+        </w:pBdr>
+        <w:rPr>
+          <w:b/>
+          <w:b/>
+          <w:sz w:val="36"/>
+          <w:szCs w:val="36"/>
+        </w:rPr>
+      </w:pPr>
+      <w:r>
+        <w:rPr>
+          <w:b/>
+          <w:sz w:val="36"/>
+          <w:szCs w:val="36"/>
+        </w:rPr>
+        <w:t xml:space="preserve">Plan of </w:t>
+      </w:r>
+      <w:r>
+        <w:rPr>
+          <w:b/>
+          <w:sz w:val="36"/>
+          <w:szCs w:val="36"/>
+        </w:rPr>
+        <w:t>W</w:t>
+      </w:r>
+      <w:r>
+        <w:rPr>
+          <w:b/>
+          <w:sz w:val="36"/>
+          <w:szCs w:val="36"/>
+        </w:rPr>
+        <w:t xml:space="preserve">ork and </w:t>
+      </w:r>
+      <w:r>
+        <w:rPr>
+          <w:b/>
+          <w:sz w:val="36"/>
+          <w:szCs w:val="36"/>
+        </w:rPr>
+        <w:t>P</w:t>
+      </w:r>
+      <w:r>
+        <w:rPr>
+          <w:b/>
+          <w:sz w:val="36"/>
+          <w:szCs w:val="36"/>
+        </w:rPr>
+        <w:t xml:space="preserve">roduct </w:t>
+      </w:r>
+      <w:r>
+        <w:rPr>
+          <w:b/>
+          <w:sz w:val="36"/>
+          <w:szCs w:val="36"/>
+        </w:rPr>
+        <w:t>O</w:t>
+      </w:r>
+      <w:r>
+        <w:rPr>
+          <w:b/>
+          <w:sz w:val="36"/>
+          <w:szCs w:val="36"/>
+        </w:rPr>
+        <w:t>wnership</w:t>
+      </w:r>
+    </w:p>
+    <w:p>
+      <w:pPr>
+        <w:pStyle w:val="Normal"/>
+        <w:widowControl/>
+        <w:bidi w:val="0"/>
+        <w:spacing w:lineRule="auto" w:line="259" w:before="0" w:after="160"/>
+        <w:ind w:left="89" w:right="89" w:hanging="0"/>
+        <w:jc w:val="left"/>
+        <w:rPr/>
+      </w:pPr>
+      <w:r>
+        <w:rPr/>
+        <w:tab/>
+        <w:t>Here’s what each of our team members plan on contributing:</w:t>
+      </w:r>
+    </w:p>
+    <w:p>
+      <w:pPr>
+        <w:pStyle w:val="Normal"/>
+        <w:widowControl/>
+        <w:bidi w:val="0"/>
+        <w:spacing w:lineRule="auto" w:line="259" w:before="0" w:after="160"/>
+        <w:ind w:left="89" w:right="89" w:hanging="0"/>
+        <w:jc w:val="left"/>
+        <w:rPr/>
+      </w:pPr>
+      <w:r>
+        <w:rPr/>
+      </w:r>
+    </w:p>
+    <w:p>
+      <w:pPr>
+        <w:pStyle w:val="Normal"/>
+        <w:widowControl/>
+        <w:bidi w:val="0"/>
+        <w:spacing w:lineRule="auto" w:line="259" w:before="0" w:after="160"/>
+        <w:ind w:left="720" w:right="720" w:firstLine="720"/>
+        <w:jc w:val="left"/>
+        <w:rPr>
+          <w:i/>
+          <w:i/>
+          <w:iCs/>
+        </w:rPr>
+      </w:pPr>
+      <w:r>
+        <w:rPr>
+          <w:i/>
+          <w:iCs/>
+        </w:rPr>
+        <w:t>“</w:t>
+      </w:r>
+      <w:r>
+        <w:rPr>
+          <w:i/>
+          <w:iCs/>
+        </w:rPr>
+        <w:t>Some cool JavaScript frontend thingy, rough formatting of HTML pages, more templates for the pages, react(?), and rspec</w:t>
+      </w:r>
+      <w:r>
+        <w:rPr>
+          <w:b w:val="false"/>
+          <w:bCs w:val="false"/>
+          <w:i/>
+          <w:iCs/>
+        </w:rPr>
+        <w:t>, for TDD.”</w:t>
+      </w:r>
+    </w:p>
+    <w:p>
+      <w:pPr>
+        <w:pStyle w:val="Normal"/>
+        <w:widowControl/>
+        <w:bidi w:val="0"/>
+        <w:spacing w:lineRule="auto" w:line="259" w:before="0" w:after="160"/>
+        <w:ind w:left="7200" w:right="89" w:hanging="0"/>
+        <w:jc w:val="left"/>
+        <w:rPr>
+          <w:i w:val="false"/>
+          <w:i w:val="false"/>
+          <w:iCs w:val="false"/>
+        </w:rPr>
+      </w:pPr>
       <w:r>
         <w:rPr>
           <w:b w:val="false"/>
@@ -501,7 +1210,129 @@
           <w:i w:val="false"/>
           <w:iCs w:val="false"/>
         </w:rPr>
-        <w:t>, for TDD.</w:t>
+        <w:t xml:space="preserve">- </w:t>
+      </w:r>
+      <w:r>
+        <w:rPr>
+          <w:b w:val="false"/>
+          <w:bCs w:val="false"/>
+          <w:i w:val="false"/>
+          <w:iCs w:val="false"/>
+        </w:rPr>
+        <w:t>Martin Flores</w:t>
+      </w:r>
+    </w:p>
+    <w:p>
+      <w:pPr>
+        <w:pStyle w:val="Normal"/>
+        <w:widowControl/>
+        <w:bidi w:val="0"/>
+        <w:spacing w:lineRule="auto" w:line="259" w:before="0" w:after="160"/>
+        <w:ind w:left="720" w:right="720" w:firstLine="720"/>
+        <w:jc w:val="left"/>
+        <w:rPr>
+          <w:i/>
+          <w:i/>
+          <w:iCs/>
+        </w:rPr>
+      </w:pPr>
+      <w:r>
+        <w:rPr>
+          <w:i/>
+          <w:iCs/>
+        </w:rPr>
+        <w:t>“</w:t>
+      </w:r>
+      <w:r>
+        <w:rPr>
+          <w:i/>
+          <w:iCs/>
+        </w:rPr>
+        <w:t>Will focus on back-end logic for the site.”</w:t>
+      </w:r>
+    </w:p>
+    <w:p>
+      <w:pPr>
+        <w:pStyle w:val="Normal"/>
+        <w:widowControl/>
+        <w:bidi w:val="0"/>
+        <w:spacing w:lineRule="auto" w:line="259" w:before="0" w:after="160"/>
+        <w:ind w:left="7200" w:right="89" w:hanging="0"/>
+        <w:jc w:val="left"/>
+        <w:rPr>
+          <w:i w:val="false"/>
+          <w:i w:val="false"/>
+          <w:iCs w:val="false"/>
+        </w:rPr>
+      </w:pPr>
+      <w:r>
+        <w:rPr>
+          <w:i w:val="false"/>
+          <w:iCs w:val="false"/>
+        </w:rPr>
+        <w:t xml:space="preserve">- </w:t>
+      </w:r>
+      <w:r>
+        <w:rPr>
+          <w:i w:val="false"/>
+          <w:iCs w:val="false"/>
+        </w:rPr>
+        <w:t>Alvaro Rios</w:t>
+      </w:r>
+    </w:p>
+    <w:p>
+      <w:pPr>
+        <w:pStyle w:val="Normal"/>
+        <w:widowControl/>
+        <w:bidi w:val="0"/>
+        <w:spacing w:lineRule="auto" w:line="259" w:before="0" w:after="160"/>
+        <w:ind w:left="720" w:right="89" w:firstLine="720"/>
+        <w:jc w:val="left"/>
+        <w:rPr/>
+      </w:pPr>
+      <w:r>
+        <w:rPr>
+          <w:i/>
+          <w:iCs/>
+        </w:rPr>
+        <w:t>“</w:t>
+      </w:r>
+      <w:r>
+        <w:rPr>
+          <w:i/>
+          <w:iCs/>
+        </w:rPr>
+        <w:t>W</w:t>
+      </w:r>
+      <w:r>
+        <w:rPr>
+          <w:i/>
+          <w:iCs/>
+        </w:rPr>
+        <w:t>ill focus on tying down weak ends and improving upon the user experience.</w:t>
+      </w:r>
+      <w:r>
+        <w:rPr/>
+        <w:t>“</w:t>
+      </w:r>
+    </w:p>
+    <w:p>
+      <w:pPr>
+        <w:pStyle w:val="Normal"/>
+        <w:widowControl/>
+        <w:bidi w:val="0"/>
+        <w:spacing w:lineRule="auto" w:line="259" w:before="0" w:after="160"/>
+        <w:ind w:left="7200" w:right="89" w:hanging="0"/>
+        <w:jc w:val="left"/>
+        <w:rPr/>
+      </w:pPr>
+      <w:r>
+        <w:rPr/>
+        <w:t xml:space="preserve">- </w:t>
+      </w:r>
+      <w:r>
+        <w:rPr/>
+        <w:t>Benjamin</w:t>
       </w:r>
     </w:p>
     <w:p>
@@ -512,51 +1343,149 @@
       </w:pPr>
       <w:r>
         <w:rPr/>
-        <w:t>Alvaro:  Will focus on back-end logic for the site.</w:t>
-      </w:r>
-    </w:p>
-    <w:p>
-      <w:pPr>
-        <w:pStyle w:val="Normal"/>
-        <w:ind w:firstLine="720"/>
-        <w:rPr/>
-      </w:pPr>
-      <w:r>
-        <w:rPr/>
-        <w:t xml:space="preserve">Benjamin: </w:t>
-      </w:r>
-    </w:p>
-    <w:p>
-      <w:pPr>
-        <w:pStyle w:val="Normal"/>
-        <w:ind w:firstLine="720"/>
-        <w:rPr/>
-      </w:pPr>
-      <w:r>
-        <w:rPr/>
-      </w:r>
-    </w:p>
-    <w:p>
-      <w:pPr>
-        <w:pStyle w:val="Normal"/>
-        <w:ind w:firstLine="720"/>
-        <w:rPr/>
-      </w:pPr>
-      <w:r>
-        <w:rPr/>
-        <w:t>b. What will you try to accomplish in the next few weeks</w:t>
-      </w:r>
-    </w:p>
-    <w:p>
-      <w:pPr>
-        <w:pStyle w:val="Normal"/>
-        <w:spacing w:before="0" w:after="160"/>
-        <w:ind w:firstLine="720"/>
-        <w:rPr/>
-      </w:pPr>
-      <w:r>
-        <w:rPr/>
-        <w:t>Establish which exact features we want to have in our site.  Some current ideas are:  previews of sheet music (essentially only showing legal snippets of music for anyone to use),  options for different licenses a consumer will want (license for distributing mass amounts of the music like for schools,  individual licenses),  different account types (admin, consumer, host),  for consumers they would have features such as an organizer that sorts their sheet music by composer so they can access it anytime in the website and also print it (we will attempt to water mark their copy to say “legal copy for [name of consumer]”),  for hosts they would have the same organizer for the sheet music they have on the market and maybe implement a feature for them to track how much licenses they have leased to people and who they are (maybe have a feature where a company wants a buyer to be “verified” so that they won’t sell their music to competitors?).</w:t>
+      </w:r>
+    </w:p>
+    <w:p>
+      <w:pPr>
+        <w:pStyle w:val="Normal"/>
+        <w:widowControl/>
+        <w:bidi w:val="0"/>
+        <w:spacing w:lineRule="auto" w:line="259" w:before="0" w:after="160"/>
+        <w:ind w:left="89" w:right="89" w:firstLine="720"/>
+        <w:jc w:val="left"/>
+        <w:rPr/>
+      </w:pPr>
+      <w:r>
+        <w:rPr/>
+        <w:t xml:space="preserve">Some current ideas </w:t>
+      </w:r>
+      <w:r>
+        <w:rPr/>
+        <w:t>that we will planning to implement</w:t>
+      </w:r>
+      <w:r>
+        <w:rPr/>
+        <w:t xml:space="preserve"> are:</w:t>
+      </w:r>
+    </w:p>
+    <w:p>
+      <w:pPr>
+        <w:pStyle w:val="Normal"/>
+        <w:widowControl/>
+        <w:bidi w:val="0"/>
+        <w:spacing w:lineRule="auto" w:line="259" w:before="0" w:after="160"/>
+        <w:ind w:left="89" w:right="89" w:firstLine="720"/>
+        <w:jc w:val="left"/>
+        <w:rPr/>
+      </w:pPr>
+      <w:r>
+        <w:rPr/>
+        <w:tab/>
+        <w:t xml:space="preserve">- </w:t>
+      </w:r>
+      <w:r>
+        <w:rPr/>
+        <w:t>P</w:t>
+      </w:r>
+      <w:r>
+        <w:rPr/>
+        <w:t>reviews of sheet music</w:t>
+      </w:r>
+    </w:p>
+    <w:p>
+      <w:pPr>
+        <w:pStyle w:val="Normal"/>
+        <w:widowControl/>
+        <w:bidi w:val="0"/>
+        <w:spacing w:lineRule="auto" w:line="259" w:before="0" w:after="160"/>
+        <w:ind w:left="89" w:right="89" w:firstLine="720"/>
+        <w:jc w:val="left"/>
+        <w:rPr/>
+      </w:pPr>
+      <w:r>
+        <w:rPr/>
+        <w:tab/>
+        <w:t xml:space="preserve">- </w:t>
+      </w:r>
+      <w:r>
+        <w:rPr/>
+        <w:t>O</w:t>
+      </w:r>
+      <w:r>
+        <w:rPr/>
+        <w:t>ptions for different licenses a consumer will want</w:t>
+      </w:r>
+    </w:p>
+    <w:p>
+      <w:pPr>
+        <w:pStyle w:val="Normal"/>
+        <w:widowControl/>
+        <w:bidi w:val="0"/>
+        <w:spacing w:lineRule="auto" w:line="259" w:before="0" w:after="160"/>
+        <w:ind w:left="89" w:right="89" w:firstLine="720"/>
+        <w:jc w:val="left"/>
+        <w:rPr/>
+      </w:pPr>
+      <w:r>
+        <w:rPr/>
+        <w:tab/>
+        <w:t xml:space="preserve">- </w:t>
+      </w:r>
+      <w:r>
+        <w:rPr/>
+        <w:t>D</w:t>
+      </w:r>
+      <w:r>
+        <w:rPr/>
+        <w:t>ifferent account types</w:t>
+      </w:r>
+    </w:p>
+    <w:p>
+      <w:pPr>
+        <w:pStyle w:val="Normal"/>
+        <w:widowControl/>
+        <w:bidi w:val="0"/>
+        <w:spacing w:lineRule="auto" w:line="259" w:before="0" w:after="160"/>
+        <w:ind w:left="89" w:right="89" w:firstLine="720"/>
+        <w:jc w:val="left"/>
+        <w:rPr/>
+      </w:pPr>
+      <w:r>
+        <w:rPr/>
+        <w:tab/>
+        <w:t xml:space="preserve">- </w:t>
+      </w:r>
+      <w:r>
+        <w:rPr/>
+        <w:t>Organizational Features</w:t>
+      </w:r>
+      <w:r>
+        <w:rPr/>
+        <w:t xml:space="preserve"> for hosts</w:t>
+      </w:r>
+      <w:r>
+        <w:rPr/>
+        <w:t>(Sellers)</w:t>
+      </w:r>
+    </w:p>
+    <w:p>
+      <w:pPr>
+        <w:pStyle w:val="Normal"/>
+        <w:widowControl/>
+        <w:bidi w:val="0"/>
+        <w:spacing w:lineRule="auto" w:line="259" w:before="0" w:after="160"/>
+        <w:ind w:left="89" w:right="89" w:firstLine="720"/>
+        <w:jc w:val="left"/>
+        <w:rPr/>
+      </w:pPr>
+      <w:r>
+        <w:rPr/>
+        <w:tab/>
+        <w:t xml:space="preserve">- </w:t>
+      </w:r>
+      <w:r>
+        <w:rPr/>
+        <w:t>Statistics for Sellers</w:t>
       </w:r>
     </w:p>
     <w:sectPr>
@@ -578,7 +1507,6 @@
     <w:rPrDefault>
       <w:rPr>
         <w:rFonts w:ascii="Calibri" w:hAnsi="Calibri" w:eastAsia="Calibri" w:cs="" w:asciiTheme="minorHAnsi" w:cstheme="minorBidi" w:eastAsiaTheme="minorHAnsi" w:hAnsiTheme="minorHAnsi"/>
-        <w:sz w:val="22"/>
         <w:szCs w:val="22"/>
         <w:lang w:val="en-US" w:eastAsia="en-US" w:bidi="ar-SA"/>
       </w:rPr>

</xml_diff>